<commit_message>
MAJ des vesions du menu de présentation
</commit_message>
<xml_diff>
--- a/User manual.docx
+++ b/User manual.docx
@@ -1,6 +1,6 @@
 
 <file path=word/document.xml><?xml version="1.0" encoding="utf-8"?>
-<w:document xmlns:wpc="http://schemas.microsoft.com/office/word/2010/wordprocessingCanvas" xmlns:cx="http://schemas.microsoft.com/office/drawing/2014/chartex" xmlns:cx1="http://schemas.microsoft.com/office/drawing/2015/9/8/chartex" xmlns:cx2="http://schemas.microsoft.com/office/drawing/2015/10/21/chartex" xmlns:cx3="http://schemas.microsoft.com/office/drawing/2016/5/9/chartex" xmlns:cx4="http://schemas.microsoft.com/office/drawing/2016/5/10/chartex" xmlns:cx5="http://schemas.microsoft.com/office/drawing/2016/5/11/chartex" xmlns:cx6="http://schemas.microsoft.com/office/drawing/2016/5/12/chartex" xmlns:cx7="http://schemas.microsoft.com/office/drawing/2016/5/13/chartex" xmlns:cx8="http://schemas.microsoft.com/office/drawing/2016/5/14/chartex" xmlns:mc="http://schemas.openxmlformats.org/markup-compatibility/2006" xmlns:aink="http://schemas.microsoft.com/office/drawing/2016/ink" xmlns:am3d="http://schemas.microsoft.com/office/drawing/2017/model3d" xmlns:o="urn:schemas-microsoft-com:office:office" xmlns:oel="http://schemas.microsoft.com/office/2019/extlst" xmlns:r="http://schemas.openxmlformats.org/officeDocument/2006/relationships" xmlns:m="http://schemas.openxmlformats.org/officeDocument/2006/math" xmlns:v="urn:schemas-microsoft-com:vml" xmlns:wp14="http://schemas.microsoft.com/office/word/2010/wordprocessingDrawing" xmlns:wp="http://schemas.openxmlformats.org/drawingml/2006/wordprocessingDrawing" xmlns:w10="urn:schemas-microsoft-com:office:word" xmlns:w="http://schemas.openxmlformats.org/wordprocessingml/2006/main" xmlns:w14="http://schemas.microsoft.com/office/word/2010/wordml" xmlns:w15="http://schemas.microsoft.com/office/word/2012/wordml" xmlns:w16cex="http://schemas.microsoft.com/office/word/2018/wordml/cex" xmlns:w16cid="http://schemas.microsoft.com/office/word/2016/wordml/cid" xmlns:w16="http://schemas.microsoft.com/office/word/2018/wordml" xmlns:w16du="http://schemas.microsoft.com/office/word/2023/wordml/word16du" xmlns:w16sdtdh="http://schemas.microsoft.com/office/word/2020/wordml/sdtdatahash" xmlns:w16se="http://schemas.microsoft.com/office/word/2015/wordml/symex" xmlns:wpg="http://schemas.microsoft.com/office/word/2010/wordprocessingGroup" xmlns:wpi="http://schemas.microsoft.com/office/word/2010/wordprocessingInk" xmlns:wne="http://schemas.microsoft.com/office/word/2006/wordml" xmlns:wps="http://schemas.microsoft.com/office/word/2010/wordprocessingShape" mc:Ignorable="w14 w15 w16se w16cid w16 w16cex w16sdtdh w16du wp14">
+<w:document xmlns:wpc="http://schemas.microsoft.com/office/word/2010/wordprocessingCanvas" xmlns:cx="http://schemas.microsoft.com/office/drawing/2014/chartex" xmlns:cx1="http://schemas.microsoft.com/office/drawing/2015/9/8/chartex" xmlns:cx2="http://schemas.microsoft.com/office/drawing/2015/10/21/chartex" xmlns:cx3="http://schemas.microsoft.com/office/drawing/2016/5/9/chartex" xmlns:cx4="http://schemas.microsoft.com/office/drawing/2016/5/10/chartex" xmlns:cx5="http://schemas.microsoft.com/office/drawing/2016/5/11/chartex" xmlns:cx6="http://schemas.microsoft.com/office/drawing/2016/5/12/chartex" xmlns:cx7="http://schemas.microsoft.com/office/drawing/2016/5/13/chartex" xmlns:cx8="http://schemas.microsoft.com/office/drawing/2016/5/14/chartex" xmlns:mc="http://schemas.openxmlformats.org/markup-compatibility/2006" xmlns:aink="http://schemas.microsoft.com/office/drawing/2016/ink" xmlns:am3d="http://schemas.microsoft.com/office/drawing/2017/model3d" xmlns:o="urn:schemas-microsoft-com:office:office" xmlns:oel="http://schemas.microsoft.com/office/2019/extlst" xmlns:r="http://schemas.openxmlformats.org/officeDocument/2006/relationships" xmlns:m="http://schemas.openxmlformats.org/officeDocument/2006/math" xmlns:v="urn:schemas-microsoft-com:vml" xmlns:wp14="http://schemas.microsoft.com/office/word/2010/wordprocessingDrawing" xmlns:wp="http://schemas.openxmlformats.org/drawingml/2006/wordprocessingDrawing" xmlns:w10="urn:schemas-microsoft-com:office:word" xmlns:w="http://schemas.openxmlformats.org/wordprocessingml/2006/main" xmlns:w14="http://schemas.microsoft.com/office/word/2010/wordml" xmlns:w15="http://schemas.microsoft.com/office/word/2012/wordml" xmlns:w16cex="http://schemas.microsoft.com/office/word/2018/wordml/cex" xmlns:w16cid="http://schemas.microsoft.com/office/word/2016/wordml/cid" xmlns:w16="http://schemas.microsoft.com/office/word/2018/wordml" xmlns:w16sdtdh="http://schemas.microsoft.com/office/word/2020/wordml/sdtdatahash" xmlns:w16se="http://schemas.microsoft.com/office/word/2015/wordml/symex" xmlns:wpg="http://schemas.microsoft.com/office/word/2010/wordprocessingGroup" xmlns:wpi="http://schemas.microsoft.com/office/word/2010/wordprocessingInk" xmlns:wne="http://schemas.microsoft.com/office/word/2006/wordml" xmlns:wps="http://schemas.microsoft.com/office/word/2010/wordprocessingShape" mc:Ignorable="w14 w15 w16se w16cid w16 w16cex w16sdtdh wp14">
   <w:body>
     <w:p>
       <w:pPr>
@@ -385,16 +385,69 @@
           <w:lang w:val="en-US" w:eastAsia="fr-FR"/>
           <w14:ligatures w14:val="none"/>
         </w:rPr>
-        <w:t>Analyze air quality around air cleaner:</w:t>
-      </w:r>
-      <w:r>
-        <w:rPr>
-          <w:rFonts w:ascii="Times New Roman" w:eastAsia="Times New Roman" w:hAnsi="Times New Roman" w:cs="Times New Roman"/>
-          <w:kern w:val="0"/>
-          <w:lang w:val="en-US" w:eastAsia="fr-FR"/>
-          <w14:ligatures w14:val="none"/>
-        </w:rPr>
-        <w:t xml:space="preserve"> See the analysis of data from the sensors in the area around a given air cleaner which will be asked. It will ask for a moment or period of time that can be modified.</w:t>
+        <w:t>Analyze air quality around air cleaner</w:t>
+      </w:r>
+      <w:r>
+        <w:rPr>
+          <w:rFonts w:ascii="Times New Roman" w:eastAsia="Times New Roman" w:hAnsi="Times New Roman" w:cs="Times New Roman"/>
+          <w:b/>
+          <w:bCs/>
+          <w:kern w:val="0"/>
+          <w:lang w:val="en-US" w:eastAsia="fr-FR"/>
+          <w14:ligatures w14:val="none"/>
+        </w:rPr>
+        <w:t xml:space="preserve"> for a given </w:t>
+      </w:r>
+      <w:proofErr w:type="gramStart"/>
+      <w:r>
+        <w:rPr>
+          <w:rFonts w:ascii="Times New Roman" w:eastAsia="Times New Roman" w:hAnsi="Times New Roman" w:cs="Times New Roman"/>
+          <w:b/>
+          <w:bCs/>
+          <w:kern w:val="0"/>
+          <w:lang w:val="en-US" w:eastAsia="fr-FR"/>
+          <w14:ligatures w14:val="none"/>
+        </w:rPr>
+        <w:t xml:space="preserve">moment </w:t>
+      </w:r>
+      <w:r>
+        <w:rPr>
+          <w:rFonts w:ascii="Times New Roman" w:eastAsia="Times New Roman" w:hAnsi="Times New Roman" w:cs="Times New Roman"/>
+          <w:b/>
+          <w:bCs/>
+          <w:kern w:val="0"/>
+          <w:lang w:val="en-US" w:eastAsia="fr-FR"/>
+          <w14:ligatures w14:val="none"/>
+        </w:rPr>
+        <w:t>:</w:t>
+      </w:r>
+      <w:proofErr w:type="gramEnd"/>
+      <w:r>
+        <w:rPr>
+          <w:rFonts w:ascii="Times New Roman" w:eastAsia="Times New Roman" w:hAnsi="Times New Roman" w:cs="Times New Roman"/>
+          <w:kern w:val="0"/>
+          <w:lang w:val="en-US" w:eastAsia="fr-FR"/>
+          <w14:ligatures w14:val="none"/>
+        </w:rPr>
+        <w:t xml:space="preserve"> See the analysis of data from the sensors in the area around a given air cleaner which will be asked. It will ask for a </w:t>
+      </w:r>
+      <w:r>
+        <w:rPr>
+          <w:rFonts w:ascii="Times New Roman" w:eastAsia="Times New Roman" w:hAnsi="Times New Roman" w:cs="Times New Roman"/>
+          <w:kern w:val="0"/>
+          <w:lang w:val="en-US" w:eastAsia="fr-FR"/>
+          <w14:ligatures w14:val="none"/>
+        </w:rPr>
+        <w:t xml:space="preserve">given </w:t>
+      </w:r>
+      <w:r>
+        <w:rPr>
+          <w:rFonts w:ascii="Times New Roman" w:eastAsia="Times New Roman" w:hAnsi="Times New Roman" w:cs="Times New Roman"/>
+          <w:kern w:val="0"/>
+          <w:lang w:val="en-US" w:eastAsia="fr-FR"/>
+          <w14:ligatures w14:val="none"/>
+        </w:rPr>
+        <w:t>moment that can be modified.</w:t>
       </w:r>
     </w:p>
     <w:p>
@@ -406,52 +459,116 @@
         <w:spacing w:before="100" w:beforeAutospacing="1" w:after="100" w:afterAutospacing="1" w:line="240" w:lineRule="auto"/>
         <w:rPr>
           <w:rFonts w:ascii="Times New Roman" w:eastAsia="Times New Roman" w:hAnsi="Times New Roman" w:cs="Times New Roman"/>
-          <w:b/>
-          <w:bCs/>
-          <w:kern w:val="0"/>
-          <w:lang w:val="en-US" w:eastAsia="fr-FR"/>
-          <w14:ligatures w14:val="none"/>
-        </w:rPr>
-      </w:pPr>
-      <w:r>
-        <w:rPr>
-          <w:rFonts w:ascii="Times New Roman" w:eastAsia="Times New Roman" w:hAnsi="Times New Roman" w:cs="Times New Roman"/>
-          <w:b/>
-          <w:bCs/>
-          <w:kern w:val="0"/>
-          <w:lang w:val="en-US" w:eastAsia="fr-FR"/>
-          <w14:ligatures w14:val="none"/>
-        </w:rPr>
-        <w:t xml:space="preserve">4. </w:t>
-      </w:r>
-      <w:r>
-        <w:rPr>
-          <w:rFonts w:ascii="Times New Roman" w:eastAsia="Times New Roman" w:hAnsi="Times New Roman" w:cs="Times New Roman"/>
-          <w:b/>
-          <w:bCs/>
-          <w:kern w:val="0"/>
-          <w:lang w:val="en-US" w:eastAsia="fr-FR"/>
-          <w14:ligatures w14:val="none"/>
-        </w:rPr>
-        <w:t xml:space="preserve">Analyze private individual’s sensor : </w:t>
-      </w:r>
-      <w:r>
-        <w:rPr>
-          <w:rFonts w:ascii="Times New Roman" w:eastAsia="Times New Roman" w:hAnsi="Times New Roman" w:cs="Times New Roman"/>
-          <w:kern w:val="0"/>
-          <w:lang w:val="en-US" w:eastAsia="fr-FR"/>
-          <w14:ligatures w14:val="none"/>
-        </w:rPr>
-        <w:t>See the analysis of data from the sensor of an individual which will be asked.</w:t>
-      </w:r>
-      <w:r>
-        <w:rPr>
-          <w:rFonts w:ascii="Times New Roman" w:eastAsia="Times New Roman" w:hAnsi="Times New Roman" w:cs="Times New Roman"/>
-          <w:kern w:val="0"/>
-          <w:lang w:val="en-US" w:eastAsia="fr-FR"/>
-          <w14:ligatures w14:val="none"/>
-        </w:rPr>
-        <w:t xml:space="preserve"> It can then be classified as reliable or unreliable.</w:t>
+          <w:kern w:val="0"/>
+          <w:lang w:val="en-US" w:eastAsia="fr-FR"/>
+          <w14:ligatures w14:val="none"/>
+        </w:rPr>
+      </w:pPr>
+      <w:r>
+        <w:rPr>
+          <w:rFonts w:ascii="Times New Roman" w:eastAsia="Times New Roman" w:hAnsi="Times New Roman" w:cs="Times New Roman"/>
+          <w:b/>
+          <w:bCs/>
+          <w:kern w:val="0"/>
+          <w:lang w:val="en-US" w:eastAsia="fr-FR"/>
+          <w14:ligatures w14:val="none"/>
+        </w:rPr>
+        <w:t>4</w:t>
+      </w:r>
+      <w:r>
+        <w:rPr>
+          <w:rFonts w:ascii="Times New Roman" w:eastAsia="Times New Roman" w:hAnsi="Times New Roman" w:cs="Times New Roman"/>
+          <w:b/>
+          <w:bCs/>
+          <w:kern w:val="0"/>
+          <w:lang w:val="en-US" w:eastAsia="fr-FR"/>
+          <w14:ligatures w14:val="none"/>
+        </w:rPr>
+        <w:t>. Analyze air quality around air cleaner</w:t>
+      </w:r>
+      <w:r>
+        <w:rPr>
+          <w:rFonts w:ascii="Times New Roman" w:eastAsia="Times New Roman" w:hAnsi="Times New Roman" w:cs="Times New Roman"/>
+          <w:b/>
+          <w:bCs/>
+          <w:kern w:val="0"/>
+          <w:lang w:val="en-US" w:eastAsia="fr-FR"/>
+          <w14:ligatures w14:val="none"/>
+        </w:rPr>
+        <w:t xml:space="preserve"> for a </w:t>
+      </w:r>
+      <w:r>
+        <w:rPr>
+          <w:rFonts w:ascii="Times New Roman" w:eastAsia="Times New Roman" w:hAnsi="Times New Roman" w:cs="Times New Roman"/>
+          <w:b/>
+          <w:bCs/>
+          <w:kern w:val="0"/>
+          <w:lang w:val="en-US" w:eastAsia="fr-FR"/>
+          <w14:ligatures w14:val="none"/>
+        </w:rPr>
+        <w:t xml:space="preserve">specified period of </w:t>
+      </w:r>
+      <w:proofErr w:type="gramStart"/>
+      <w:r>
+        <w:rPr>
+          <w:rFonts w:ascii="Times New Roman" w:eastAsia="Times New Roman" w:hAnsi="Times New Roman" w:cs="Times New Roman"/>
+          <w:b/>
+          <w:bCs/>
+          <w:kern w:val="0"/>
+          <w:lang w:val="en-US" w:eastAsia="fr-FR"/>
+          <w14:ligatures w14:val="none"/>
+        </w:rPr>
+        <w:t xml:space="preserve">time </w:t>
+      </w:r>
+      <w:r>
+        <w:rPr>
+          <w:rFonts w:ascii="Times New Roman" w:eastAsia="Times New Roman" w:hAnsi="Times New Roman" w:cs="Times New Roman"/>
+          <w:b/>
+          <w:bCs/>
+          <w:kern w:val="0"/>
+          <w:lang w:val="en-US" w:eastAsia="fr-FR"/>
+          <w14:ligatures w14:val="none"/>
+        </w:rPr>
+        <w:t>:</w:t>
+      </w:r>
+      <w:proofErr w:type="gramEnd"/>
+      <w:r>
+        <w:rPr>
+          <w:rFonts w:ascii="Times New Roman" w:eastAsia="Times New Roman" w:hAnsi="Times New Roman" w:cs="Times New Roman"/>
+          <w:kern w:val="0"/>
+          <w:lang w:val="en-US" w:eastAsia="fr-FR"/>
+          <w14:ligatures w14:val="none"/>
+        </w:rPr>
+        <w:t xml:space="preserve"> See the analysis of data from the sensors in the area around a given air cleaner which will be asked. It will ask for </w:t>
+      </w:r>
+      <w:proofErr w:type="gramStart"/>
+      <w:r>
+        <w:rPr>
+          <w:rFonts w:ascii="Times New Roman" w:eastAsia="Times New Roman" w:hAnsi="Times New Roman" w:cs="Times New Roman"/>
+          <w:kern w:val="0"/>
+          <w:lang w:val="en-US" w:eastAsia="fr-FR"/>
+          <w14:ligatures w14:val="none"/>
+        </w:rPr>
+        <w:t>a</w:t>
+      </w:r>
+      <w:r>
+        <w:rPr>
+          <w:rFonts w:ascii="Times New Roman" w:eastAsia="Times New Roman" w:hAnsi="Times New Roman" w:cs="Times New Roman"/>
+          <w:kern w:val="0"/>
+          <w:lang w:val="en-US" w:eastAsia="fr-FR"/>
+          <w14:ligatures w14:val="none"/>
+        </w:rPr>
+        <w:t xml:space="preserve"> period of time</w:t>
+      </w:r>
+      <w:proofErr w:type="gramEnd"/>
+      <w:r>
+        <w:rPr>
+          <w:rFonts w:ascii="Times New Roman" w:eastAsia="Times New Roman" w:hAnsi="Times New Roman" w:cs="Times New Roman"/>
+          <w:kern w:val="0"/>
+          <w:lang w:val="en-US" w:eastAsia="fr-FR"/>
+          <w14:ligatures w14:val="none"/>
+        </w:rPr>
+        <w:t xml:space="preserve"> that can be modified.</w:t>
       </w:r>
     </w:p>
     <w:p>
@@ -479,53 +596,73 @@
           <w:lang w:val="en-US" w:eastAsia="fr-FR"/>
           <w14:ligatures w14:val="none"/>
         </w:rPr>
-        <w:t xml:space="preserve">5. Quit : </w:t>
-      </w:r>
-      <w:r>
-        <w:rPr>
-          <w:rFonts w:ascii="Times New Roman" w:eastAsia="Times New Roman" w:hAnsi="Times New Roman" w:cs="Times New Roman"/>
-          <w:kern w:val="0"/>
-          <w:lang w:val="en-US" w:eastAsia="fr-FR"/>
-          <w14:ligatures w14:val="none"/>
-        </w:rPr>
-        <w:t>Exit the application</w:t>
-      </w:r>
-      <w:r>
-        <w:rPr>
-          <w:rFonts w:ascii="Times New Roman" w:eastAsia="Times New Roman" w:hAnsi="Times New Roman" w:cs="Times New Roman"/>
-          <w:kern w:val="0"/>
-          <w:lang w:val="en-US" w:eastAsia="fr-FR"/>
-          <w14:ligatures w14:val="none"/>
-        </w:rPr>
-        <w:t>.</w:t>
-      </w:r>
-    </w:p>
-    <w:p>
-      <w:pPr>
-        <w:spacing w:before="100" w:beforeAutospacing="1" w:after="100" w:afterAutospacing="1" w:line="240" w:lineRule="auto"/>
-        <w:rPr>
-          <w:rFonts w:ascii="Times New Roman" w:eastAsia="Times New Roman" w:hAnsi="Times New Roman" w:cs="Times New Roman"/>
-          <w:b/>
-          <w:bCs/>
-          <w:kern w:val="0"/>
-          <w:sz w:val="24"/>
-          <w:szCs w:val="24"/>
-          <w:lang w:val="en-US" w:eastAsia="fr-FR"/>
-          <w14:ligatures w14:val="none"/>
-        </w:rPr>
-      </w:pPr>
-      <w:r>
-        <w:rPr>
-          <w:rFonts w:ascii="Times New Roman" w:eastAsia="Times New Roman" w:hAnsi="Times New Roman" w:cs="Times New Roman"/>
-          <w:b/>
-          <w:bCs/>
-          <w:kern w:val="0"/>
-          <w:sz w:val="24"/>
-          <w:szCs w:val="24"/>
-          <w:lang w:val="en-US" w:eastAsia="fr-FR"/>
-          <w14:ligatures w14:val="none"/>
-        </w:rPr>
-        <w:t>Private Individual :</w:t>
+        <w:t>5</w:t>
+      </w:r>
+      <w:r>
+        <w:rPr>
+          <w:rFonts w:ascii="Times New Roman" w:eastAsia="Times New Roman" w:hAnsi="Times New Roman" w:cs="Times New Roman"/>
+          <w:b/>
+          <w:bCs/>
+          <w:kern w:val="0"/>
+          <w:lang w:val="en-US" w:eastAsia="fr-FR"/>
+          <w14:ligatures w14:val="none"/>
+        </w:rPr>
+        <w:t xml:space="preserve">. </w:t>
+      </w:r>
+      <w:r>
+        <w:rPr>
+          <w:rFonts w:ascii="Times New Roman" w:eastAsia="Times New Roman" w:hAnsi="Times New Roman" w:cs="Times New Roman"/>
+          <w:b/>
+          <w:bCs/>
+          <w:kern w:val="0"/>
+          <w:lang w:val="en-US" w:eastAsia="fr-FR"/>
+          <w14:ligatures w14:val="none"/>
+        </w:rPr>
+        <w:t xml:space="preserve">Analyze private individual’s sensor </w:t>
+      </w:r>
+      <w:proofErr w:type="spellStart"/>
+      <w:proofErr w:type="gramStart"/>
+      <w:r>
+        <w:rPr>
+          <w:rFonts w:ascii="Times New Roman" w:eastAsia="Times New Roman" w:hAnsi="Times New Roman" w:cs="Times New Roman"/>
+          <w:b/>
+          <w:bCs/>
+          <w:kern w:val="0"/>
+          <w:lang w:val="en-US" w:eastAsia="fr-FR"/>
+          <w14:ligatures w14:val="none"/>
+        </w:rPr>
+        <w:t>informations</w:t>
+      </w:r>
+      <w:proofErr w:type="spellEnd"/>
+      <w:proofErr w:type="gramEnd"/>
+      <w:r>
+        <w:rPr>
+          <w:rFonts w:ascii="Times New Roman" w:eastAsia="Times New Roman" w:hAnsi="Times New Roman" w:cs="Times New Roman"/>
+          <w:b/>
+          <w:bCs/>
+          <w:kern w:val="0"/>
+          <w:lang w:val="en-US" w:eastAsia="fr-FR"/>
+          <w14:ligatures w14:val="none"/>
+        </w:rPr>
+        <w:t xml:space="preserve">: </w:t>
+      </w:r>
+      <w:r>
+        <w:rPr>
+          <w:rFonts w:ascii="Times New Roman" w:eastAsia="Times New Roman" w:hAnsi="Times New Roman" w:cs="Times New Roman"/>
+          <w:kern w:val="0"/>
+          <w:lang w:val="en-US" w:eastAsia="fr-FR"/>
+          <w14:ligatures w14:val="none"/>
+        </w:rPr>
+        <w:t>See the analysis of data from the sensor of an individual which will be asked.</w:t>
+      </w:r>
+      <w:r>
+        <w:rPr>
+          <w:rFonts w:ascii="Times New Roman" w:eastAsia="Times New Roman" w:hAnsi="Times New Roman" w:cs="Times New Roman"/>
+          <w:kern w:val="0"/>
+          <w:lang w:val="en-US" w:eastAsia="fr-FR"/>
+          <w14:ligatures w14:val="none"/>
+        </w:rPr>
+        <w:t xml:space="preserve"> It can then be classified as reliable or unreliable.</w:t>
       </w:r>
     </w:p>
     <w:p>
@@ -537,68 +674,56 @@
         <w:spacing w:before="100" w:beforeAutospacing="1" w:after="100" w:afterAutospacing="1" w:line="240" w:lineRule="auto"/>
         <w:rPr>
           <w:rFonts w:ascii="Times New Roman" w:eastAsia="Times New Roman" w:hAnsi="Times New Roman" w:cs="Times New Roman"/>
-          <w:kern w:val="0"/>
-          <w:lang w:val="en-US" w:eastAsia="fr-FR"/>
-          <w14:ligatures w14:val="none"/>
-        </w:rPr>
-      </w:pPr>
-      <w:r>
-        <w:rPr>
-          <w:rFonts w:ascii="Times New Roman" w:eastAsia="Times New Roman" w:hAnsi="Times New Roman" w:cs="Times New Roman"/>
-          <w:b/>
-          <w:bCs/>
-          <w:kern w:val="0"/>
-          <w:lang w:val="en-US" w:eastAsia="fr-FR"/>
-          <w14:ligatures w14:val="none"/>
-        </w:rPr>
-        <w:t xml:space="preserve">1. </w:t>
-      </w:r>
-      <w:r>
-        <w:rPr>
-          <w:rFonts w:ascii="Times New Roman" w:eastAsia="Times New Roman" w:hAnsi="Times New Roman" w:cs="Times New Roman"/>
-          <w:b/>
-          <w:bCs/>
-          <w:kern w:val="0"/>
-          <w:lang w:val="en-US" w:eastAsia="fr-FR"/>
-          <w14:ligatures w14:val="none"/>
-        </w:rPr>
-        <w:t>Analyze air quality :</w:t>
-      </w:r>
-      <w:r>
-        <w:rPr>
-          <w:rFonts w:ascii="Times New Roman" w:eastAsia="Times New Roman" w:hAnsi="Times New Roman" w:cs="Times New Roman"/>
-          <w:kern w:val="0"/>
-          <w:lang w:val="en-US" w:eastAsia="fr-FR"/>
-          <w14:ligatures w14:val="none"/>
-        </w:rPr>
-        <w:t xml:space="preserve"> See the analysis of data from the sensor </w:t>
-      </w:r>
-      <w:r>
-        <w:rPr>
-          <w:rFonts w:ascii="Times New Roman" w:eastAsia="Times New Roman" w:hAnsi="Times New Roman" w:cs="Times New Roman"/>
-          <w:kern w:val="0"/>
-          <w:lang w:val="en-US" w:eastAsia="fr-FR"/>
-          <w14:ligatures w14:val="none"/>
-        </w:rPr>
-        <w:t>yo</w:t>
-      </w:r>
-      <w:r>
-        <w:rPr>
-          <w:rFonts w:ascii="Times New Roman" w:eastAsia="Times New Roman" w:hAnsi="Times New Roman" w:cs="Times New Roman"/>
-          <w:kern w:val="0"/>
-          <w:lang w:val="en-US" w:eastAsia="fr-FR"/>
-          <w14:ligatures w14:val="none"/>
-        </w:rPr>
-        <w:t>u</w:t>
-      </w:r>
-      <w:r>
-        <w:rPr>
-          <w:rFonts w:ascii="Times New Roman" w:eastAsia="Times New Roman" w:hAnsi="Times New Roman" w:cs="Times New Roman"/>
-          <w:kern w:val="0"/>
-          <w:lang w:val="en-US" w:eastAsia="fr-FR"/>
-          <w14:ligatures w14:val="none"/>
-        </w:rPr>
-        <w:t xml:space="preserve"> installed, at a given moment or period of time that can be modified.</w:t>
+          <w:b/>
+          <w:bCs/>
+          <w:kern w:val="0"/>
+          <w:lang w:val="en-US" w:eastAsia="fr-FR"/>
+          <w14:ligatures w14:val="none"/>
+        </w:rPr>
+      </w:pPr>
+      <w:r>
+        <w:rPr>
+          <w:rFonts w:ascii="Times New Roman" w:eastAsia="Times New Roman" w:hAnsi="Times New Roman" w:cs="Times New Roman"/>
+          <w:b/>
+          <w:bCs/>
+          <w:kern w:val="0"/>
+          <w:lang w:val="en-US" w:eastAsia="fr-FR"/>
+          <w14:ligatures w14:val="none"/>
+        </w:rPr>
+        <w:t xml:space="preserve">6. Identify a malicious personal </w:t>
+      </w:r>
+      <w:proofErr w:type="gramStart"/>
+      <w:r>
+        <w:rPr>
+          <w:rFonts w:ascii="Times New Roman" w:eastAsia="Times New Roman" w:hAnsi="Times New Roman" w:cs="Times New Roman"/>
+          <w:b/>
+          <w:bCs/>
+          <w:kern w:val="0"/>
+          <w:lang w:val="en-US" w:eastAsia="fr-FR"/>
+          <w14:ligatures w14:val="none"/>
+        </w:rPr>
+        <w:t>user :</w:t>
+      </w:r>
+      <w:proofErr w:type="gramEnd"/>
+      <w:r>
+        <w:rPr>
+          <w:rFonts w:ascii="Times New Roman" w:eastAsia="Times New Roman" w:hAnsi="Times New Roman" w:cs="Times New Roman"/>
+          <w:b/>
+          <w:bCs/>
+          <w:kern w:val="0"/>
+          <w:lang w:val="en-US" w:eastAsia="fr-FR"/>
+          <w14:ligatures w14:val="none"/>
+        </w:rPr>
+        <w:t xml:space="preserve"> </w:t>
+      </w:r>
+      <w:r>
+        <w:rPr>
+          <w:rFonts w:ascii="Times New Roman" w:eastAsia="Times New Roman" w:hAnsi="Times New Roman" w:cs="Times New Roman"/>
+          <w:kern w:val="0"/>
+          <w:lang w:val="en-US" w:eastAsia="fr-FR"/>
+          <w14:ligatures w14:val="none"/>
+        </w:rPr>
+        <w:t xml:space="preserve">returns data about the private user chosen and about the sensors around so the agency can compare them and determinate if, in their judgment, the muser is malicious. </w:t>
       </w:r>
     </w:p>
     <w:p>
@@ -626,36 +751,80 @@
           <w:lang w:val="en-US" w:eastAsia="fr-FR"/>
           <w14:ligatures w14:val="none"/>
         </w:rPr>
-        <w:t xml:space="preserve">2. </w:t>
-      </w:r>
-      <w:r>
-        <w:rPr>
-          <w:rFonts w:ascii="Times New Roman" w:eastAsia="Times New Roman" w:hAnsi="Times New Roman" w:cs="Times New Roman"/>
-          <w:b/>
-          <w:bCs/>
-          <w:kern w:val="0"/>
-          <w:lang w:val="en-US" w:eastAsia="fr-FR"/>
-          <w14:ligatures w14:val="none"/>
-        </w:rPr>
-        <w:t>See fidelity points</w:t>
-      </w:r>
-      <w:r>
-        <w:rPr>
-          <w:rFonts w:ascii="Times New Roman" w:eastAsia="Times New Roman" w:hAnsi="Times New Roman" w:cs="Times New Roman"/>
-          <w:kern w:val="0"/>
-          <w:lang w:val="en-US" w:eastAsia="fr-FR"/>
-          <w14:ligatures w14:val="none"/>
-        </w:rPr>
-        <w:t xml:space="preserve"> : Check your number of points</w:t>
-      </w:r>
-      <w:r>
-        <w:rPr>
-          <w:rFonts w:ascii="Times New Roman" w:eastAsia="Times New Roman" w:hAnsi="Times New Roman" w:cs="Times New Roman"/>
-          <w:kern w:val="0"/>
-          <w:lang w:val="en-US" w:eastAsia="fr-FR"/>
-          <w14:ligatures w14:val="none"/>
-        </w:rPr>
-        <w:t xml:space="preserve"> awarded from the use of your data.</w:t>
+        <w:t xml:space="preserve">7. Exclude a </w:t>
+      </w:r>
+      <w:proofErr w:type="spellStart"/>
+      <w:r>
+        <w:rPr>
+          <w:rFonts w:ascii="Times New Roman" w:eastAsia="Times New Roman" w:hAnsi="Times New Roman" w:cs="Times New Roman"/>
+          <w:b/>
+          <w:bCs/>
+          <w:kern w:val="0"/>
+          <w:lang w:val="en-US" w:eastAsia="fr-FR"/>
+          <w14:ligatures w14:val="none"/>
+        </w:rPr>
+        <w:t>privateIndividual</w:t>
+      </w:r>
+      <w:proofErr w:type="spellEnd"/>
+      <w:r>
+        <w:rPr>
+          <w:rFonts w:ascii="Times New Roman" w:eastAsia="Times New Roman" w:hAnsi="Times New Roman" w:cs="Times New Roman"/>
+          <w:b/>
+          <w:bCs/>
+          <w:kern w:val="0"/>
+          <w:lang w:val="en-US" w:eastAsia="fr-FR"/>
+          <w14:ligatures w14:val="none"/>
+        </w:rPr>
+        <w:t xml:space="preserve">: </w:t>
+      </w:r>
+      <w:r>
+        <w:rPr>
+          <w:rFonts w:ascii="Times New Roman" w:eastAsia="Times New Roman" w:hAnsi="Times New Roman" w:cs="Times New Roman"/>
+          <w:kern w:val="0"/>
+          <w:lang w:val="en-US" w:eastAsia="fr-FR"/>
+          <w14:ligatures w14:val="none"/>
+        </w:rPr>
+        <w:t xml:space="preserve">enter the </w:t>
+      </w:r>
+      <w:r>
+        <w:rPr>
+          <w:rFonts w:ascii="Times New Roman" w:eastAsia="Times New Roman" w:hAnsi="Times New Roman" w:cs="Times New Roman"/>
+          <w:kern w:val="0"/>
+          <w:lang w:val="en-US" w:eastAsia="fr-FR"/>
+          <w14:ligatures w14:val="none"/>
+        </w:rPr>
+        <w:t xml:space="preserve">name of a </w:t>
+      </w:r>
+      <w:proofErr w:type="spellStart"/>
+      <w:r>
+        <w:rPr>
+          <w:rFonts w:ascii="Times New Roman" w:eastAsia="Times New Roman" w:hAnsi="Times New Roman" w:cs="Times New Roman"/>
+          <w:kern w:val="0"/>
+          <w:lang w:val="en-US" w:eastAsia="fr-FR"/>
+          <w14:ligatures w14:val="none"/>
+        </w:rPr>
+        <w:t>privateIndividual</w:t>
+      </w:r>
+      <w:proofErr w:type="spellEnd"/>
+      <w:r>
+        <w:rPr>
+          <w:rFonts w:ascii="Times New Roman" w:eastAsia="Times New Roman" w:hAnsi="Times New Roman" w:cs="Times New Roman"/>
+          <w:kern w:val="0"/>
+          <w:lang w:val="en-US" w:eastAsia="fr-FR"/>
+          <w14:ligatures w14:val="none"/>
+        </w:rPr>
+        <w:t xml:space="preserve"> they want to delete. His data won’t be considered in the app from this moment. </w:t>
+      </w:r>
+      <w:r>
+        <w:rPr>
+          <w:rFonts w:ascii="Times New Roman" w:eastAsia="Times New Roman" w:hAnsi="Times New Roman" w:cs="Times New Roman"/>
+          <w:b/>
+          <w:bCs/>
+          <w:kern w:val="0"/>
+          <w:lang w:val="en-US" w:eastAsia="fr-FR"/>
+          <w14:ligatures w14:val="none"/>
+        </w:rPr>
+        <w:t xml:space="preserve"> </w:t>
       </w:r>
     </w:p>
     <w:p>
@@ -683,27 +852,60 @@
           <w:lang w:val="en-US" w:eastAsia="fr-FR"/>
           <w14:ligatures w14:val="none"/>
         </w:rPr>
-        <w:t>3</w:t>
-      </w:r>
-      <w:r>
-        <w:rPr>
-          <w:rFonts w:ascii="Times New Roman" w:eastAsia="Times New Roman" w:hAnsi="Times New Roman" w:cs="Times New Roman"/>
-          <w:b/>
-          <w:bCs/>
-          <w:kern w:val="0"/>
-          <w:lang w:val="en-US" w:eastAsia="fr-FR"/>
-          <w14:ligatures w14:val="none"/>
-        </w:rPr>
-        <w:t xml:space="preserve">. Quit : </w:t>
-      </w:r>
-      <w:r>
-        <w:rPr>
-          <w:rFonts w:ascii="Times New Roman" w:eastAsia="Times New Roman" w:hAnsi="Times New Roman" w:cs="Times New Roman"/>
-          <w:kern w:val="0"/>
-          <w:lang w:val="en-US" w:eastAsia="fr-FR"/>
-          <w14:ligatures w14:val="none"/>
-        </w:rPr>
-        <w:t>Exit the application.</w:t>
+        <w:t>8</w:t>
+      </w:r>
+      <w:r>
+        <w:rPr>
+          <w:rFonts w:ascii="Times New Roman" w:eastAsia="Times New Roman" w:hAnsi="Times New Roman" w:cs="Times New Roman"/>
+          <w:b/>
+          <w:bCs/>
+          <w:kern w:val="0"/>
+          <w:lang w:val="en-US" w:eastAsia="fr-FR"/>
+          <w14:ligatures w14:val="none"/>
+        </w:rPr>
+        <w:t xml:space="preserve">. </w:t>
+      </w:r>
+      <w:proofErr w:type="gramStart"/>
+      <w:r>
+        <w:rPr>
+          <w:rFonts w:ascii="Times New Roman" w:eastAsia="Times New Roman" w:hAnsi="Times New Roman" w:cs="Times New Roman"/>
+          <w:b/>
+          <w:bCs/>
+          <w:kern w:val="0"/>
+          <w:lang w:val="en-US" w:eastAsia="fr-FR"/>
+          <w14:ligatures w14:val="none"/>
+        </w:rPr>
+        <w:t>Quit :</w:t>
+      </w:r>
+      <w:proofErr w:type="gramEnd"/>
+      <w:r>
+        <w:rPr>
+          <w:rFonts w:ascii="Times New Roman" w:eastAsia="Times New Roman" w:hAnsi="Times New Roman" w:cs="Times New Roman"/>
+          <w:b/>
+          <w:bCs/>
+          <w:kern w:val="0"/>
+          <w:lang w:val="en-US" w:eastAsia="fr-FR"/>
+          <w14:ligatures w14:val="none"/>
+        </w:rPr>
+        <w:t xml:space="preserve"> </w:t>
+      </w:r>
+      <w:r>
+        <w:rPr>
+          <w:rFonts w:ascii="Times New Roman" w:eastAsia="Times New Roman" w:hAnsi="Times New Roman" w:cs="Times New Roman"/>
+          <w:kern w:val="0"/>
+          <w:lang w:val="en-US" w:eastAsia="fr-FR"/>
+          <w14:ligatures w14:val="none"/>
+        </w:rPr>
+        <w:t>Exit the application</w:t>
+      </w:r>
+      <w:r>
+        <w:rPr>
+          <w:rFonts w:ascii="Times New Roman" w:eastAsia="Times New Roman" w:hAnsi="Times New Roman" w:cs="Times New Roman"/>
+          <w:kern w:val="0"/>
+          <w:lang w:val="en-US" w:eastAsia="fr-FR"/>
+          <w14:ligatures w14:val="none"/>
+        </w:rPr>
+        <w:t>.</w:t>
       </w:r>
     </w:p>
     <w:p>
@@ -731,7 +933,7 @@
           <w:lang w:val="en-US" w:eastAsia="fr-FR"/>
           <w14:ligatures w14:val="none"/>
         </w:rPr>
-        <w:t>Providers :</w:t>
+        <w:t>Private Individual :</w:t>
       </w:r>
     </w:p>
     <w:p>
@@ -743,8 +945,6 @@
         <w:spacing w:before="100" w:beforeAutospacing="1" w:after="100" w:afterAutospacing="1" w:line="240" w:lineRule="auto"/>
         <w:rPr>
           <w:rFonts w:ascii="Times New Roman" w:eastAsia="Times New Roman" w:hAnsi="Times New Roman" w:cs="Times New Roman"/>
-          <w:b/>
-          <w:bCs/>
           <w:kern w:val="0"/>
           <w:lang w:val="en-US" w:eastAsia="fr-FR"/>
           <w14:ligatures w14:val="none"/>
@@ -770,16 +970,43 @@
           <w:lang w:val="en-US" w:eastAsia="fr-FR"/>
           <w14:ligatures w14:val="none"/>
         </w:rPr>
-        <w:t>Analyze air quality around air cleaner:</w:t>
-      </w:r>
-      <w:r>
-        <w:rPr>
-          <w:rFonts w:ascii="Times New Roman" w:eastAsia="Times New Roman" w:hAnsi="Times New Roman" w:cs="Times New Roman"/>
-          <w:kern w:val="0"/>
-          <w:lang w:val="en-US" w:eastAsia="fr-FR"/>
-          <w14:ligatures w14:val="none"/>
-        </w:rPr>
-        <w:t xml:space="preserve"> See the analysis of data from the sensors in the area around a given air cleaner which will be asked. It will ask for a moment or period of time that can be modified.</w:t>
+        <w:t>Analyze air quality :</w:t>
+      </w:r>
+      <w:r>
+        <w:rPr>
+          <w:rFonts w:ascii="Times New Roman" w:eastAsia="Times New Roman" w:hAnsi="Times New Roman" w:cs="Times New Roman"/>
+          <w:kern w:val="0"/>
+          <w:lang w:val="en-US" w:eastAsia="fr-FR"/>
+          <w14:ligatures w14:val="none"/>
+        </w:rPr>
+        <w:t xml:space="preserve"> See the analysis of data from the sensor </w:t>
+      </w:r>
+      <w:r>
+        <w:rPr>
+          <w:rFonts w:ascii="Times New Roman" w:eastAsia="Times New Roman" w:hAnsi="Times New Roman" w:cs="Times New Roman"/>
+          <w:kern w:val="0"/>
+          <w:lang w:val="en-US" w:eastAsia="fr-FR"/>
+          <w14:ligatures w14:val="none"/>
+        </w:rPr>
+        <w:t>yo</w:t>
+      </w:r>
+      <w:r>
+        <w:rPr>
+          <w:rFonts w:ascii="Times New Roman" w:eastAsia="Times New Roman" w:hAnsi="Times New Roman" w:cs="Times New Roman"/>
+          <w:kern w:val="0"/>
+          <w:lang w:val="en-US" w:eastAsia="fr-FR"/>
+          <w14:ligatures w14:val="none"/>
+        </w:rPr>
+        <w:t>u</w:t>
+      </w:r>
+      <w:r>
+        <w:rPr>
+          <w:rFonts w:ascii="Times New Roman" w:eastAsia="Times New Roman" w:hAnsi="Times New Roman" w:cs="Times New Roman"/>
+          <w:kern w:val="0"/>
+          <w:lang w:val="en-US" w:eastAsia="fr-FR"/>
+          <w14:ligatures w14:val="none"/>
+        </w:rPr>
+        <w:t xml:space="preserve"> installed, at a given moment or period of time that can be modified.</w:t>
       </w:r>
     </w:p>
     <w:p>
@@ -791,45 +1018,226 @@
         <w:spacing w:before="100" w:beforeAutospacing="1" w:after="100" w:afterAutospacing="1" w:line="240" w:lineRule="auto"/>
         <w:rPr>
           <w:rFonts w:ascii="Times New Roman" w:eastAsia="Times New Roman" w:hAnsi="Times New Roman" w:cs="Times New Roman"/>
-          <w:kern w:val="0"/>
-          <w:lang w:val="en-US" w:eastAsia="fr-FR"/>
-          <w14:ligatures w14:val="none"/>
-        </w:rPr>
-      </w:pPr>
-      <w:r>
-        <w:rPr>
-          <w:rFonts w:ascii="Times New Roman" w:eastAsia="Times New Roman" w:hAnsi="Times New Roman" w:cs="Times New Roman"/>
-          <w:b/>
-          <w:bCs/>
-          <w:kern w:val="0"/>
-          <w:lang w:val="en-US" w:eastAsia="fr-FR"/>
-          <w14:ligatures w14:val="none"/>
-        </w:rPr>
-        <w:t>2</w:t>
-      </w:r>
-      <w:r>
-        <w:rPr>
-          <w:rFonts w:ascii="Times New Roman" w:eastAsia="Times New Roman" w:hAnsi="Times New Roman" w:cs="Times New Roman"/>
-          <w:b/>
-          <w:bCs/>
-          <w:kern w:val="0"/>
-          <w:lang w:val="en-US" w:eastAsia="fr-FR"/>
-          <w14:ligatures w14:val="none"/>
-        </w:rPr>
-        <w:t xml:space="preserve">. Quit : </w:t>
-      </w:r>
-      <w:r>
-        <w:rPr>
-          <w:rFonts w:ascii="Times New Roman" w:eastAsia="Times New Roman" w:hAnsi="Times New Roman" w:cs="Times New Roman"/>
-          <w:kern w:val="0"/>
-          <w:lang w:val="en-US" w:eastAsia="fr-FR"/>
-          <w14:ligatures w14:val="none"/>
-        </w:rPr>
-        <w:t>Exit the application.</w:t>
+          <w:b/>
+          <w:bCs/>
+          <w:kern w:val="0"/>
+          <w:lang w:val="en-US" w:eastAsia="fr-FR"/>
+          <w14:ligatures w14:val="none"/>
+        </w:rPr>
+      </w:pPr>
+      <w:r>
+        <w:rPr>
+          <w:rFonts w:ascii="Times New Roman" w:eastAsia="Times New Roman" w:hAnsi="Times New Roman" w:cs="Times New Roman"/>
+          <w:b/>
+          <w:bCs/>
+          <w:kern w:val="0"/>
+          <w:lang w:val="en-US" w:eastAsia="fr-FR"/>
+          <w14:ligatures w14:val="none"/>
+        </w:rPr>
+        <w:t xml:space="preserve">2. </w:t>
+      </w:r>
+      <w:r>
+        <w:rPr>
+          <w:rFonts w:ascii="Times New Roman" w:eastAsia="Times New Roman" w:hAnsi="Times New Roman" w:cs="Times New Roman"/>
+          <w:b/>
+          <w:bCs/>
+          <w:kern w:val="0"/>
+          <w:lang w:val="en-US" w:eastAsia="fr-FR"/>
+          <w14:ligatures w14:val="none"/>
+        </w:rPr>
+        <w:t>See fidelity points</w:t>
+      </w:r>
+      <w:r>
+        <w:rPr>
+          <w:rFonts w:ascii="Times New Roman" w:eastAsia="Times New Roman" w:hAnsi="Times New Roman" w:cs="Times New Roman"/>
+          <w:kern w:val="0"/>
+          <w:lang w:val="en-US" w:eastAsia="fr-FR"/>
+          <w14:ligatures w14:val="none"/>
+        </w:rPr>
+        <w:t xml:space="preserve"> : Check your number of points</w:t>
+      </w:r>
+      <w:r>
+        <w:rPr>
+          <w:rFonts w:ascii="Times New Roman" w:eastAsia="Times New Roman" w:hAnsi="Times New Roman" w:cs="Times New Roman"/>
+          <w:kern w:val="0"/>
+          <w:lang w:val="en-US" w:eastAsia="fr-FR"/>
+          <w14:ligatures w14:val="none"/>
+        </w:rPr>
+        <w:t xml:space="preserve"> awarded from the use of your data.</w:t>
       </w:r>
     </w:p>
     <w:p>
       <w:pPr>
+        <w:numPr>
+          <w:ilvl w:val="0"/>
+          <w:numId w:val="1"/>
+        </w:numPr>
+        <w:spacing w:before="100" w:beforeAutospacing="1" w:after="100" w:afterAutospacing="1" w:line="240" w:lineRule="auto"/>
+        <w:rPr>
+          <w:rFonts w:ascii="Times New Roman" w:eastAsia="Times New Roman" w:hAnsi="Times New Roman" w:cs="Times New Roman"/>
+          <w:b/>
+          <w:bCs/>
+          <w:kern w:val="0"/>
+          <w:lang w:val="en-US" w:eastAsia="fr-FR"/>
+          <w14:ligatures w14:val="none"/>
+        </w:rPr>
+      </w:pPr>
+      <w:r>
+        <w:rPr>
+          <w:rFonts w:ascii="Times New Roman" w:eastAsia="Times New Roman" w:hAnsi="Times New Roman" w:cs="Times New Roman"/>
+          <w:b/>
+          <w:bCs/>
+          <w:kern w:val="0"/>
+          <w:lang w:val="en-US" w:eastAsia="fr-FR"/>
+          <w14:ligatures w14:val="none"/>
+        </w:rPr>
+        <w:t>3</w:t>
+      </w:r>
+      <w:r>
+        <w:rPr>
+          <w:rFonts w:ascii="Times New Roman" w:eastAsia="Times New Roman" w:hAnsi="Times New Roman" w:cs="Times New Roman"/>
+          <w:b/>
+          <w:bCs/>
+          <w:kern w:val="0"/>
+          <w:lang w:val="en-US" w:eastAsia="fr-FR"/>
+          <w14:ligatures w14:val="none"/>
+        </w:rPr>
+        <w:t xml:space="preserve">. Quit : </w:t>
+      </w:r>
+      <w:r>
+        <w:rPr>
+          <w:rFonts w:ascii="Times New Roman" w:eastAsia="Times New Roman" w:hAnsi="Times New Roman" w:cs="Times New Roman"/>
+          <w:kern w:val="0"/>
+          <w:lang w:val="en-US" w:eastAsia="fr-FR"/>
+          <w14:ligatures w14:val="none"/>
+        </w:rPr>
+        <w:t>Exit the application.</w:t>
+      </w:r>
+    </w:p>
+    <w:p>
+      <w:pPr>
+        <w:spacing w:before="100" w:beforeAutospacing="1" w:after="100" w:afterAutospacing="1" w:line="240" w:lineRule="auto"/>
+        <w:rPr>
+          <w:rFonts w:ascii="Times New Roman" w:eastAsia="Times New Roman" w:hAnsi="Times New Roman" w:cs="Times New Roman"/>
+          <w:b/>
+          <w:bCs/>
+          <w:kern w:val="0"/>
+          <w:sz w:val="24"/>
+          <w:szCs w:val="24"/>
+          <w:lang w:val="en-US" w:eastAsia="fr-FR"/>
+          <w14:ligatures w14:val="none"/>
+        </w:rPr>
+      </w:pPr>
+      <w:r>
+        <w:rPr>
+          <w:rFonts w:ascii="Times New Roman" w:eastAsia="Times New Roman" w:hAnsi="Times New Roman" w:cs="Times New Roman"/>
+          <w:b/>
+          <w:bCs/>
+          <w:kern w:val="0"/>
+          <w:sz w:val="24"/>
+          <w:szCs w:val="24"/>
+          <w:lang w:val="en-US" w:eastAsia="fr-FR"/>
+          <w14:ligatures w14:val="none"/>
+        </w:rPr>
+        <w:t>Providers :</w:t>
+      </w:r>
+    </w:p>
+    <w:p>
+      <w:pPr>
+        <w:numPr>
+          <w:ilvl w:val="0"/>
+          <w:numId w:val="1"/>
+        </w:numPr>
+        <w:spacing w:before="100" w:beforeAutospacing="1" w:after="100" w:afterAutospacing="1" w:line="240" w:lineRule="auto"/>
+        <w:rPr>
+          <w:rFonts w:ascii="Times New Roman" w:eastAsia="Times New Roman" w:hAnsi="Times New Roman" w:cs="Times New Roman"/>
+          <w:b/>
+          <w:bCs/>
+          <w:kern w:val="0"/>
+          <w:lang w:val="en-US" w:eastAsia="fr-FR"/>
+          <w14:ligatures w14:val="none"/>
+        </w:rPr>
+      </w:pPr>
+      <w:r>
+        <w:rPr>
+          <w:rFonts w:ascii="Times New Roman" w:eastAsia="Times New Roman" w:hAnsi="Times New Roman" w:cs="Times New Roman"/>
+          <w:b/>
+          <w:bCs/>
+          <w:kern w:val="0"/>
+          <w:lang w:val="en-US" w:eastAsia="fr-FR"/>
+          <w14:ligatures w14:val="none"/>
+        </w:rPr>
+        <w:t xml:space="preserve">1. </w:t>
+      </w:r>
+      <w:r>
+        <w:rPr>
+          <w:rFonts w:ascii="Times New Roman" w:eastAsia="Times New Roman" w:hAnsi="Times New Roman" w:cs="Times New Roman"/>
+          <w:b/>
+          <w:bCs/>
+          <w:kern w:val="0"/>
+          <w:lang w:val="en-US" w:eastAsia="fr-FR"/>
+          <w14:ligatures w14:val="none"/>
+        </w:rPr>
+        <w:t>Analyze air quality around air cleaner:</w:t>
+      </w:r>
+      <w:r>
+        <w:rPr>
+          <w:rFonts w:ascii="Times New Roman" w:eastAsia="Times New Roman" w:hAnsi="Times New Roman" w:cs="Times New Roman"/>
+          <w:kern w:val="0"/>
+          <w:lang w:val="en-US" w:eastAsia="fr-FR"/>
+          <w14:ligatures w14:val="none"/>
+        </w:rPr>
+        <w:t xml:space="preserve"> See the analysis of data from the sensors in the area around a given air cleaner which will be asked. It will ask for a moment or period of time that can be modified.</w:t>
+      </w:r>
+    </w:p>
+    <w:p>
+      <w:pPr>
+        <w:numPr>
+          <w:ilvl w:val="0"/>
+          <w:numId w:val="1"/>
+        </w:numPr>
+        <w:spacing w:before="100" w:beforeAutospacing="1" w:after="100" w:afterAutospacing="1" w:line="240" w:lineRule="auto"/>
+        <w:rPr>
+          <w:rFonts w:ascii="Times New Roman" w:eastAsia="Times New Roman" w:hAnsi="Times New Roman" w:cs="Times New Roman"/>
+          <w:kern w:val="0"/>
+          <w:lang w:val="en-US" w:eastAsia="fr-FR"/>
+          <w14:ligatures w14:val="none"/>
+        </w:rPr>
+      </w:pPr>
+      <w:r>
+        <w:rPr>
+          <w:rFonts w:ascii="Times New Roman" w:eastAsia="Times New Roman" w:hAnsi="Times New Roman" w:cs="Times New Roman"/>
+          <w:b/>
+          <w:bCs/>
+          <w:kern w:val="0"/>
+          <w:lang w:val="en-US" w:eastAsia="fr-FR"/>
+          <w14:ligatures w14:val="none"/>
+        </w:rPr>
+        <w:t>2</w:t>
+      </w:r>
+      <w:r>
+        <w:rPr>
+          <w:rFonts w:ascii="Times New Roman" w:eastAsia="Times New Roman" w:hAnsi="Times New Roman" w:cs="Times New Roman"/>
+          <w:b/>
+          <w:bCs/>
+          <w:kern w:val="0"/>
+          <w:lang w:val="en-US" w:eastAsia="fr-FR"/>
+          <w14:ligatures w14:val="none"/>
+        </w:rPr>
+        <w:t xml:space="preserve">. Quit : </w:t>
+      </w:r>
+      <w:r>
+        <w:rPr>
+          <w:rFonts w:ascii="Times New Roman" w:eastAsia="Times New Roman" w:hAnsi="Times New Roman" w:cs="Times New Roman"/>
+          <w:kern w:val="0"/>
+          <w:lang w:val="en-US" w:eastAsia="fr-FR"/>
+          <w14:ligatures w14:val="none"/>
+        </w:rPr>
+        <w:t>Exit the application.</w:t>
+      </w:r>
+    </w:p>
+    <w:p>
+      <w:pPr>
         <w:spacing w:before="100" w:beforeAutospacing="1" w:after="100" w:afterAutospacing="1" w:line="240" w:lineRule="auto"/>
         <w:rPr>
           <w:rFonts w:ascii="Times New Roman" w:eastAsia="Times New Roman" w:hAnsi="Times New Roman" w:cs="Times New Roman"/>
@@ -851,6 +1259,7 @@
           <w:lang w:val="en-US" w:eastAsia="fr-FR"/>
           <w14:ligatures w14:val="none"/>
         </w:rPr>
+        <w:lastRenderedPageBreak/>
         <w:t>Support</w:t>
       </w:r>
     </w:p>
@@ -905,7 +1314,7 @@
 </file>
 
 <file path=word/numbering.xml><?xml version="1.0" encoding="utf-8"?>
-<w:numbering xmlns:wpc="http://schemas.microsoft.com/office/word/2010/wordprocessingCanvas" xmlns:cx="http://schemas.microsoft.com/office/drawing/2014/chartex" xmlns:cx1="http://schemas.microsoft.com/office/drawing/2015/9/8/chartex" xmlns:cx2="http://schemas.microsoft.com/office/drawing/2015/10/21/chartex" xmlns:cx3="http://schemas.microsoft.com/office/drawing/2016/5/9/chartex" xmlns:cx4="http://schemas.microsoft.com/office/drawing/2016/5/10/chartex" xmlns:cx5="http://schemas.microsoft.com/office/drawing/2016/5/11/chartex" xmlns:cx6="http://schemas.microsoft.com/office/drawing/2016/5/12/chartex" xmlns:cx7="http://schemas.microsoft.com/office/drawing/2016/5/13/chartex" xmlns:cx8="http://schemas.microsoft.com/office/drawing/2016/5/14/chartex" xmlns:mc="http://schemas.openxmlformats.org/markup-compatibility/2006" xmlns:aink="http://schemas.microsoft.com/office/drawing/2016/ink" xmlns:am3d="http://schemas.microsoft.com/office/drawing/2017/model3d" xmlns:o="urn:schemas-microsoft-com:office:office" xmlns:oel="http://schemas.microsoft.com/office/2019/extlst" xmlns:r="http://schemas.openxmlformats.org/officeDocument/2006/relationships" xmlns:m="http://schemas.openxmlformats.org/officeDocument/2006/math" xmlns:v="urn:schemas-microsoft-com:vml" xmlns:wp14="http://schemas.microsoft.com/office/word/2010/wordprocessingDrawing" xmlns:wp="http://schemas.openxmlformats.org/drawingml/2006/wordprocessingDrawing" xmlns:w10="urn:schemas-microsoft-com:office:word" xmlns:w="http://schemas.openxmlformats.org/wordprocessingml/2006/main" xmlns:w14="http://schemas.microsoft.com/office/word/2010/wordml" xmlns:w15="http://schemas.microsoft.com/office/word/2012/wordml" xmlns:w16cex="http://schemas.microsoft.com/office/word/2018/wordml/cex" xmlns:w16cid="http://schemas.microsoft.com/office/word/2016/wordml/cid" xmlns:w16="http://schemas.microsoft.com/office/word/2018/wordml" xmlns:w16du="http://schemas.microsoft.com/office/word/2023/wordml/word16du" xmlns:w16sdtdh="http://schemas.microsoft.com/office/word/2020/wordml/sdtdatahash" xmlns:w16se="http://schemas.microsoft.com/office/word/2015/wordml/symex" xmlns:wpg="http://schemas.microsoft.com/office/word/2010/wordprocessingGroup" xmlns:wpi="http://schemas.microsoft.com/office/word/2010/wordprocessingInk" xmlns:wne="http://schemas.microsoft.com/office/word/2006/wordml" xmlns:wps="http://schemas.microsoft.com/office/word/2010/wordprocessingShape" mc:Ignorable="w14 w15 w16se w16cid w16 w16cex w16sdtdh w16du wp14">
+<w:numbering xmlns:wpc="http://schemas.microsoft.com/office/word/2010/wordprocessingCanvas" xmlns:cx="http://schemas.microsoft.com/office/drawing/2014/chartex" xmlns:cx1="http://schemas.microsoft.com/office/drawing/2015/9/8/chartex" xmlns:cx2="http://schemas.microsoft.com/office/drawing/2015/10/21/chartex" xmlns:cx3="http://schemas.microsoft.com/office/drawing/2016/5/9/chartex" xmlns:cx4="http://schemas.microsoft.com/office/drawing/2016/5/10/chartex" xmlns:cx5="http://schemas.microsoft.com/office/drawing/2016/5/11/chartex" xmlns:cx6="http://schemas.microsoft.com/office/drawing/2016/5/12/chartex" xmlns:cx7="http://schemas.microsoft.com/office/drawing/2016/5/13/chartex" xmlns:cx8="http://schemas.microsoft.com/office/drawing/2016/5/14/chartex" xmlns:mc="http://schemas.openxmlformats.org/markup-compatibility/2006" xmlns:aink="http://schemas.microsoft.com/office/drawing/2016/ink" xmlns:am3d="http://schemas.microsoft.com/office/drawing/2017/model3d" xmlns:o="urn:schemas-microsoft-com:office:office" xmlns:oel="http://schemas.microsoft.com/office/2019/extlst" xmlns:r="http://schemas.openxmlformats.org/officeDocument/2006/relationships" xmlns:m="http://schemas.openxmlformats.org/officeDocument/2006/math" xmlns:v="urn:schemas-microsoft-com:vml" xmlns:wp14="http://schemas.microsoft.com/office/word/2010/wordprocessingDrawing" xmlns:wp="http://schemas.openxmlformats.org/drawingml/2006/wordprocessingDrawing" xmlns:w10="urn:schemas-microsoft-com:office:word" xmlns:w="http://schemas.openxmlformats.org/wordprocessingml/2006/main" xmlns:w14="http://schemas.microsoft.com/office/word/2010/wordml" xmlns:w15="http://schemas.microsoft.com/office/word/2012/wordml" xmlns:w16cex="http://schemas.microsoft.com/office/word/2018/wordml/cex" xmlns:w16cid="http://schemas.microsoft.com/office/word/2016/wordml/cid" xmlns:w16="http://schemas.microsoft.com/office/word/2018/wordml" xmlns:w16sdtdh="http://schemas.microsoft.com/office/word/2020/wordml/sdtdatahash" xmlns:w16se="http://schemas.microsoft.com/office/word/2015/wordml/symex" xmlns:wpg="http://schemas.microsoft.com/office/word/2010/wordprocessingGroup" xmlns:wpi="http://schemas.microsoft.com/office/word/2010/wordprocessingInk" xmlns:wne="http://schemas.microsoft.com/office/word/2006/wordml" xmlns:wps="http://schemas.microsoft.com/office/word/2010/wordprocessingShape" mc:Ignorable="w14 w15 w16se w16cid w16 w16cex w16sdtdh wp14">
   <w:abstractNum w:abstractNumId="0" w15:restartNumberingAfterBreak="0">
     <w:nsid w:val="0BA84CC2"/>
     <w:multiLevelType w:val="multilevel"/>
@@ -1202,33 +1611,15 @@
   </w:abstractNum>
   <w:num w:numId="1" w16cid:durableId="2061324995">
     <w:abstractNumId w:val="1"/>
-    <w:lvlOverride w:ilvl="0"/>
-    <w:lvlOverride w:ilvl="1"/>
-    <w:lvlOverride w:ilvl="2"/>
-    <w:lvlOverride w:ilvl="3"/>
-    <w:lvlOverride w:ilvl="4"/>
-    <w:lvlOverride w:ilvl="5"/>
-    <w:lvlOverride w:ilvl="6"/>
-    <w:lvlOverride w:ilvl="7"/>
-    <w:lvlOverride w:ilvl="8"/>
   </w:num>
   <w:num w:numId="2" w16cid:durableId="74014222">
     <w:abstractNumId w:val="0"/>
-    <w:lvlOverride w:ilvl="0"/>
-    <w:lvlOverride w:ilvl="1"/>
-    <w:lvlOverride w:ilvl="2"/>
-    <w:lvlOverride w:ilvl="3"/>
-    <w:lvlOverride w:ilvl="4"/>
-    <w:lvlOverride w:ilvl="5"/>
-    <w:lvlOverride w:ilvl="6"/>
-    <w:lvlOverride w:ilvl="7"/>
-    <w:lvlOverride w:ilvl="8"/>
   </w:num>
 </w:numbering>
 </file>
 
 <file path=word/styles.xml><?xml version="1.0" encoding="utf-8"?>
-<w:styles xmlns:mc="http://schemas.openxmlformats.org/markup-compatibility/2006" xmlns:r="http://schemas.openxmlformats.org/officeDocument/2006/relationships" xmlns:w="http://schemas.openxmlformats.org/wordprocessingml/2006/main" xmlns:w14="http://schemas.microsoft.com/office/word/2010/wordml" xmlns:w15="http://schemas.microsoft.com/office/word/2012/wordml" xmlns:w16cex="http://schemas.microsoft.com/office/word/2018/wordml/cex" xmlns:w16cid="http://schemas.microsoft.com/office/word/2016/wordml/cid" xmlns:w16="http://schemas.microsoft.com/office/word/2018/wordml" xmlns:w16du="http://schemas.microsoft.com/office/word/2023/wordml/word16du" xmlns:w16sdtdh="http://schemas.microsoft.com/office/word/2020/wordml/sdtdatahash" xmlns:w16se="http://schemas.microsoft.com/office/word/2015/wordml/symex" mc:Ignorable="w14 w15 w16se w16cid w16 w16cex w16sdtdh w16du">
+<w:styles xmlns:mc="http://schemas.openxmlformats.org/markup-compatibility/2006" xmlns:r="http://schemas.openxmlformats.org/officeDocument/2006/relationships" xmlns:w="http://schemas.openxmlformats.org/wordprocessingml/2006/main" xmlns:w14="http://schemas.microsoft.com/office/word/2010/wordml" xmlns:w15="http://schemas.microsoft.com/office/word/2012/wordml" xmlns:w16cex="http://schemas.microsoft.com/office/word/2018/wordml/cex" xmlns:w16cid="http://schemas.microsoft.com/office/word/2016/wordml/cid" xmlns:w16="http://schemas.microsoft.com/office/word/2018/wordml" xmlns:w16sdtdh="http://schemas.microsoft.com/office/word/2020/wordml/sdtdatahash" xmlns:w16se="http://schemas.microsoft.com/office/word/2015/wordml/symex" mc:Ignorable="w14 w15 w16se w16cid w16 w16cex w16sdtdh">
   <w:docDefaults>
     <w:rPrDefault>
       <w:rPr>

</xml_diff>